<commit_message>
Edited SWMS and finished RA
</commit_message>
<xml_diff>
--- a/safety-prereqs/lachie/UTS SWMS Template (Industrial Robotics).docx
+++ b/safety-prereqs/lachie/UTS SWMS Template (Industrial Robotics).docx
@@ -450,7 +450,21 @@
                 <w:b w:val="0"/>
                 <w:bCs/>
               </w:rPr>
-              <w:t xml:space="preserve">. Following this the worker is required to leave a loading/ stacking area for set tray to allow for a robot to operate kitchen dishwasher. This robot, which the worker is required to understand associated risks of working with such robot, will move the tray from loading/ stacking area into dishwasher, placing tray into dishwasher, closing dishwasher lid, opening when completed and placing tray into drying rack. Following this, the worker is required to take tray out of drying rack and unload set crockery items. </w:t>
+              <w:t>. Following this the worker is required to leave a loading/ stacking area for set tray to allow for a robot to operate kitchen dishwasher. This robot, which the worker is required to understand associated risks of working with such robot, will move the tray from loading/ stacking area into dishwasher, placing tray into dishwasher, closing dishwasher lid, opening when completed and placing tray into drying rack. Following this, the worker is required to take tray out of drying rack</w:t>
+            </w:r>
+            <w:r>
+              <w:rPr>
+                <w:b w:val="0"/>
+                <w:bCs/>
+              </w:rPr>
+              <w:t xml:space="preserve"> (possibly heavy lifting)</w:t>
+            </w:r>
+            <w:r>
+              <w:rPr>
+                <w:b w:val="0"/>
+                <w:bCs/>
+              </w:rPr>
+              <w:t xml:space="preserve"> and unload set crockery items. </w:t>
             </w:r>
           </w:p>
           <w:p>
@@ -1007,8 +1021,14 @@
                 <w:ilvl w:val="0"/>
                 <w:numId w:val="10"/>
               </w:numPr>
-            </w:pPr>
-            <w:r>
+              <w:rPr>
+                <w:highlight w:val="yellow"/>
+              </w:rPr>
+            </w:pPr>
+            <w:r>
+              <w:rPr>
+                <w:highlight w:val="yellow"/>
+              </w:rPr>
               <w:t>Lifting heavy objects</w:t>
             </w:r>
           </w:p>
@@ -11431,6 +11451,7 @@
   <w:style w:type="character" w:default="1" w:styleId="DefaultParagraphFont">
     <w:name w:val="Default Paragraph Font"/>
     <w:uiPriority w:val="1"/>
+    <w:semiHidden/>
     <w:unhideWhenUsed/>
   </w:style>
   <w:style w:type="table" w:default="1" w:styleId="TableNormal">
@@ -12206,19 +12227,12 @@
 </file>
 
 <file path=customXml/item1.xml><?xml version="1.0" encoding="utf-8"?>
-<?mso-contentType ?>
-<FormTemplates xmlns="http://schemas.microsoft.com/sharepoint/v3/contenttype/forms">
-  <Display>DocumentLibraryForm</Display>
-  <Edit>DocumentLibraryForm</Edit>
-  <New>DocumentLibraryForm</New>
-</FormTemplates>
+<p:properties xmlns:p="http://schemas.microsoft.com/office/2006/metadata/properties" xmlns:xsi="http://www.w3.org/2001/XMLSchema-instance" xmlns:pc="http://schemas.microsoft.com/office/infopath/2007/PartnerControls">
+  <documentManagement/>
+</p:properties>
 </file>
 
 <file path=customXml/item2.xml><?xml version="1.0" encoding="utf-8"?>
-<b:Sources xmlns:b="http://schemas.openxmlformats.org/officeDocument/2006/bibliography" xmlns="http://schemas.openxmlformats.org/officeDocument/2006/bibliography" SelectedStyle="/APA.XSL" StyleName="APA"/>
-</file>
-
-<file path=customXml/item3.xml><?xml version="1.0" encoding="utf-8"?>
 <ct:contentTypeSchema xmlns:ct="http://schemas.microsoft.com/office/2006/metadata/contentType" xmlns:ma="http://schemas.microsoft.com/office/2006/metadata/properties/metaAttributes" ct:_="" ma:_="" ma:contentTypeName="Document" ma:contentTypeID="0x010100CF5ECC788F61CB48A4BC33CDE4CD087A" ma:contentTypeVersion="3" ma:contentTypeDescription="Create a new document." ma:contentTypeScope="" ma:versionID="45b8f04d74ef4e48816b82087ace10e7">
   <xsd:schema xmlns:xsd="http://www.w3.org/2001/XMLSchema" xmlns:xs="http://www.w3.org/2001/XMLSchema" xmlns:p="http://schemas.microsoft.com/office/2006/metadata/properties" xmlns:ns2="39bff644-da6c-42c8-bb0b-8f6e1989d35d" targetNamespace="http://schemas.microsoft.com/office/2006/metadata/properties" ma:root="true" ma:fieldsID="2205effbf6147bd0352feaf48fa8f3a9" ns2:_="">
     <xsd:import namespace="39bff644-da6c-42c8-bb0b-8f6e1989d35d"/>
@@ -12356,29 +12370,29 @@
 </ct:contentTypeSchema>
 </file>
 
+<file path=customXml/item3.xml><?xml version="1.0" encoding="utf-8"?>
+<b:Sources xmlns:b="http://schemas.openxmlformats.org/officeDocument/2006/bibliography" xmlns="http://schemas.openxmlformats.org/officeDocument/2006/bibliography" SelectedStyle="/APA.XSL" StyleName="APA"/>
+</file>
+
 <file path=customXml/item4.xml><?xml version="1.0" encoding="utf-8"?>
-<p:properties xmlns:p="http://schemas.microsoft.com/office/2006/metadata/properties" xmlns:xsi="http://www.w3.org/2001/XMLSchema-instance" xmlns:pc="http://schemas.microsoft.com/office/infopath/2007/PartnerControls">
-  <documentManagement/>
-</p:properties>
+<?mso-contentType ?>
+<FormTemplates xmlns="http://schemas.microsoft.com/sharepoint/v3/contenttype/forms">
+  <Display>DocumentLibraryForm</Display>
+  <Edit>DocumentLibraryForm</Edit>
+  <New>DocumentLibraryForm</New>
+</FormTemplates>
 </file>
 
 <file path=customXml/itemProps1.xml><?xml version="1.0" encoding="utf-8"?>
-<ds:datastoreItem xmlns:ds="http://schemas.openxmlformats.org/officeDocument/2006/customXml" ds:itemID="{241B9448-77C0-4B8C-B834-CB1245F6B261}">
+<ds:datastoreItem xmlns:ds="http://schemas.openxmlformats.org/officeDocument/2006/customXml" ds:itemID="{043E855F-E5A2-4A73-8577-232E421EE90C}">
   <ds:schemaRefs>
-    <ds:schemaRef ds:uri="http://schemas.microsoft.com/sharepoint/v3/contenttype/forms"/>
+    <ds:schemaRef ds:uri="http://schemas.microsoft.com/office/2006/metadata/properties"/>
+    <ds:schemaRef ds:uri="http://schemas.microsoft.com/office/infopath/2007/PartnerControls"/>
   </ds:schemaRefs>
 </ds:datastoreItem>
 </file>
 
 <file path=customXml/itemProps2.xml><?xml version="1.0" encoding="utf-8"?>
-<ds:datastoreItem xmlns:ds="http://schemas.openxmlformats.org/officeDocument/2006/customXml" ds:itemID="{B4E36382-B49A-4F2B-8912-1ED2278F0D8B}">
-  <ds:schemaRefs>
-    <ds:schemaRef ds:uri="http://schemas.openxmlformats.org/officeDocument/2006/bibliography"/>
-  </ds:schemaRefs>
-</ds:datastoreItem>
-</file>
-
-<file path=customXml/itemProps3.xml><?xml version="1.0" encoding="utf-8"?>
 <ds:datastoreItem xmlns:ds="http://schemas.openxmlformats.org/officeDocument/2006/customXml" ds:itemID="{79271805-8427-407C-AE42-0297DB6347B6}">
   <ds:schemaRefs>
     <ds:schemaRef ds:uri="http://schemas.microsoft.com/office/2006/metadata/contentType"/>
@@ -12396,11 +12410,18 @@
 </ds:datastoreItem>
 </file>
 
+<file path=customXml/itemProps3.xml><?xml version="1.0" encoding="utf-8"?>
+<ds:datastoreItem xmlns:ds="http://schemas.openxmlformats.org/officeDocument/2006/customXml" ds:itemID="{B4E36382-B49A-4F2B-8912-1ED2278F0D8B}">
+  <ds:schemaRefs>
+    <ds:schemaRef ds:uri="http://schemas.openxmlformats.org/officeDocument/2006/bibliography"/>
+  </ds:schemaRefs>
+</ds:datastoreItem>
+</file>
+
 <file path=customXml/itemProps4.xml><?xml version="1.0" encoding="utf-8"?>
-<ds:datastoreItem xmlns:ds="http://schemas.openxmlformats.org/officeDocument/2006/customXml" ds:itemID="{043E855F-E5A2-4A73-8577-232E421EE90C}">
+<ds:datastoreItem xmlns:ds="http://schemas.openxmlformats.org/officeDocument/2006/customXml" ds:itemID="{241B9448-77C0-4B8C-B834-CB1245F6B261}">
   <ds:schemaRefs>
-    <ds:schemaRef ds:uri="http://schemas.microsoft.com/office/2006/metadata/properties"/>
-    <ds:schemaRef ds:uri="http://schemas.microsoft.com/office/infopath/2007/PartnerControls"/>
+    <ds:schemaRef ds:uri="http://schemas.microsoft.com/sharepoint/v3/contenttype/forms"/>
   </ds:schemaRefs>
 </ds:datastoreItem>
 </file>
</xml_diff>